<commit_message>
13. Performance Optimization - 100%
</commit_message>
<xml_diff>
--- a/13. Performance Optmization/useEffect best practices.docx
+++ b/13. Performance Optmization/useEffect best practices.docx
@@ -6,8 +6,13 @@
       <w:pPr>
         <w:pStyle w:val="Title"/>
       </w:pPr>
-      <w:r>
-        <w:t>useEffect Best Practices</w:t>
+      <w:proofErr w:type="spellStart"/>
+      <w:r>
+        <w:t>useEffect</w:t>
+      </w:r>
+      <w:proofErr w:type="spellEnd"/>
+      <w:r>
+        <w:t xml:space="preserve"> Best Practices</w:t>
       </w:r>
     </w:p>
     <w:p/>
@@ -117,7 +122,23 @@
         <w:t>NEVER IGNORE</w:t>
       </w:r>
       <w:r>
-        <w:t xml:space="preserve"> the ‘exhaustive-deps’ ESLint rule</w:t>
+        <w:t xml:space="preserve"> the ‘</w:t>
+      </w:r>
+      <w:proofErr w:type="gramStart"/>
+      <w:r>
+        <w:t>exhaustive-deps</w:t>
+      </w:r>
+      <w:proofErr w:type="gramEnd"/>
+      <w:r>
+        <w:t xml:space="preserve">’ </w:t>
+      </w:r>
+      <w:proofErr w:type="spellStart"/>
+      <w:r>
+        <w:t>ESLint</w:t>
+      </w:r>
+      <w:proofErr w:type="spellEnd"/>
+      <w:r>
+        <w:t xml:space="preserve"> rule</w:t>
       </w:r>
     </w:p>
     <w:p>
@@ -152,8 +173,13 @@
           <w:numId w:val="2"/>
         </w:numPr>
       </w:pPr>
-      <w:r>
-        <w:t>So the Effect will run at every render</w:t>
+      <w:proofErr w:type="gramStart"/>
+      <w:r>
+        <w:t>So</w:t>
+      </w:r>
+      <w:proofErr w:type="gramEnd"/>
+      <w:r>
+        <w:t xml:space="preserve"> the Effect will run at every render</w:t>
       </w:r>
     </w:p>
     <w:p/>
@@ -189,9 +215,19 @@
           <w:numId w:val="2"/>
         </w:numPr>
       </w:pPr>
-      <w:r>
-        <w:t>Memoize the function with useCallback</w:t>
-      </w:r>
+      <w:proofErr w:type="spellStart"/>
+      <w:r>
+        <w:t>Memoize</w:t>
+      </w:r>
+      <w:proofErr w:type="spellEnd"/>
+      <w:r>
+        <w:t xml:space="preserve"> the function with </w:t>
+      </w:r>
+      <w:proofErr w:type="spellStart"/>
+      <w:r>
+        <w:t>useCallback</w:t>
+      </w:r>
+      <w:proofErr w:type="spellEnd"/>
     </w:p>
     <w:p>
       <w:pPr>
@@ -237,8 +273,13 @@
           <w:numId w:val="2"/>
         </w:numPr>
       </w:pPr>
-      <w:r>
-        <w:t xml:space="preserve">setState and Dispatch </w:t>
+      <w:proofErr w:type="spellStart"/>
+      <w:r>
+        <w:t>setState</w:t>
+      </w:r>
+      <w:proofErr w:type="spellEnd"/>
+      <w:r>
+        <w:t xml:space="preserve"> and Dispatch </w:t>
       </w:r>
       <w:r>
         <w:sym w:font="Wingdings" w:char="F0E8"/>
@@ -387,8 +428,13 @@
           <w:numId w:val="3"/>
         </w:numPr>
       </w:pPr>
-      <w:r>
-        <w:t>Syncronizing state changes with one another</w:t>
+      <w:proofErr w:type="spellStart"/>
+      <w:r>
+        <w:t>Syncronizing</w:t>
+      </w:r>
+      <w:proofErr w:type="spellEnd"/>
+      <w:r>
+        <w:t xml:space="preserve"> state changes with one another</w:t>
       </w:r>
     </w:p>
     <w:p>
@@ -401,6 +447,65 @@
       </w:pPr>
       <w:r>
         <w:t>Try to use derived state and Event Handlers</w:t>
+      </w:r>
+    </w:p>
+    <w:p/>
+    <w:p/>
+    <w:p>
+      <w:pPr>
+        <w:pStyle w:val="Heading1"/>
+      </w:pPr>
+      <w:r>
+        <w:t>Closures and Stale Closures in Effects</w:t>
+      </w:r>
+    </w:p>
+    <w:p>
+      <w:pPr>
+        <w:pStyle w:val="Heading3"/>
+      </w:pPr>
+      <w:r>
+        <w:t xml:space="preserve">Closure = the variables and their values at the time </w:t>
+      </w:r>
+      <w:proofErr w:type="gramStart"/>
+      <w:r>
+        <w:t>a</w:t>
+      </w:r>
+      <w:proofErr w:type="gramEnd"/>
+      <w:r>
+        <w:t xml:space="preserve"> effect or a function is called</w:t>
+      </w:r>
+    </w:p>
+    <w:p>
+      <w:pPr>
+        <w:pStyle w:val="Heading3"/>
+      </w:pPr>
+      <w:r>
+        <w:t xml:space="preserve">The reason for </w:t>
+      </w:r>
+      <w:r>
+        <w:rPr>
+          <w:b/>
+          <w:bCs/>
+        </w:rPr>
+        <w:t xml:space="preserve">DEPENDENCY </w:t>
+      </w:r>
+      <w:proofErr w:type="gramStart"/>
+      <w:r>
+        <w:rPr>
+          <w:b/>
+          <w:bCs/>
+        </w:rPr>
+        <w:t xml:space="preserve">ARRAY  </w:t>
+      </w:r>
+      <w:r>
+        <w:t>is</w:t>
+      </w:r>
+      <w:proofErr w:type="gramEnd"/>
+      <w:r>
+        <w:t xml:space="preserve"> to avoid using STALE CLOSURES. With the dependency array, we make sure the effect is always running with the latest values for the variables</w:t>
+      </w:r>
+      <w:r>
+        <w:t>.</w:t>
       </w:r>
     </w:p>
     <w:sectPr>
@@ -1168,7 +1273,6 @@
     <w:next w:val="Normal"/>
     <w:link w:val="Heading3Char"/>
     <w:uiPriority w:val="9"/>
-    <w:semiHidden/>
     <w:unhideWhenUsed/>
     <w:qFormat/>
     <w:rsid w:val="009D1CF8"/>
@@ -1375,7 +1479,6 @@
     <w:basedOn w:val="DefaultParagraphFont"/>
     <w:link w:val="Heading3"/>
     <w:uiPriority w:val="9"/>
-    <w:semiHidden/>
     <w:rsid w:val="009D1CF8"/>
     <w:rPr>
       <w:rFonts w:eastAsiaTheme="majorEastAsia" w:cstheme="majorBidi"/>

</xml_diff>